<commit_message>
add defensive programming and exception assignments exercises
</commit_message>
<xml_diff>
--- a/09.DefensiveProgrammingAndException/09. Defensive-Programming-and-Exceptions-Exercises.docx
+++ b/09.DefensiveProgrammingAndException/09. Defensive-Programming-and-Exceptions-Exercises.docx
@@ -34,8 +34,6 @@
         </w:rPr>
         <w:t>Defensive Programming, Assertions and Exceptions</w:t>
       </w:r>
-      <w:bookmarkStart w:id="0" w:name="_GoBack"/>
-      <w:bookmarkEnd w:id="0"/>
     </w:p>
     <w:p>
       <w:pPr>
@@ -310,7 +308,17 @@
           </w:tcPr>
           <w:p>
             <w:r>
-              <w:t>…</w:t>
+              <w:rPr>
+                <w:color w:val="FF0000"/>
+                <w:lang w:val="bg-BG"/>
+              </w:rPr>
+              <w:t xml:space="preserve">Какво е </w:t>
+            </w:r>
+            <w:r>
+              <w:rPr>
+                <w:color w:val="FF0000"/>
+              </w:rPr>
+              <w:t>Contract?</w:t>
             </w:r>
           </w:p>
         </w:tc>
@@ -323,6 +331,8 @@
       <w:r>
         <w:t>Some things to look for:</w:t>
       </w:r>
+      <w:bookmarkStart w:id="0" w:name="_GoBack"/>
+      <w:bookmarkEnd w:id="0"/>
     </w:p>
     <w:p>
       <w:pPr>
@@ -1881,7 +1891,7 @@
                           <wp:extent cx="200025" cy="200025"/>
                           <wp:effectExtent l="0" t="0" r="9525" b="9525"/>
                           <wp:docPr id="6" name="Picture 6" title="Software University Foundation">
-                            <a:hlinkClick xmlns:a="http://schemas.openxmlformats.org/drawingml/2006/main" r:id="rId22"/>
+                            <a:hlinkClick xmlns:a="http://schemas.openxmlformats.org/drawingml/2006/main" r:id="rId1"/>
                           </wp:docPr>
                           <wp:cNvGraphicFramePr/>
                           <a:graphic xmlns:a="http://schemas.openxmlformats.org/drawingml/2006/main">
@@ -1889,7 +1899,7 @@
                               <pic:pic xmlns:pic="http://schemas.openxmlformats.org/drawingml/2006/picture">
                                 <pic:nvPicPr>
                                   <pic:cNvPr id="94" name="Picture 4" title="Software University Foundation">
-                                    <a:hlinkClick r:id="rId22"/>
+                                    <a:hlinkClick r:id="rId1"/>
                                   </pic:cNvPr>
                                   <pic:cNvPicPr/>
                                 </pic:nvPicPr>
@@ -2407,7 +2417,7 @@
         </mc:Choice>
         <mc:Fallback>
           <w:pict>
-            <v:line w14:anchorId="7711140F" id="Straight Connector 1" o:spid="_x0000_s1026" style="position:absolute;flip:y;z-index:251662336;visibility:visible;mso-wrap-style:square;mso-width-percent:0;mso-height-percent:0;mso-wrap-distance-left:9pt;mso-wrap-distance-top:0;mso-wrap-distance-right:9pt;mso-wrap-distance-bottom:0;mso-position-horizontal:absolute;mso-position-horizontal-relative:text;mso-position-vertical:absolute;mso-position-vertical-relative:text;mso-width-percent:0;mso-height-percent:0;mso-width-relative:margin;mso-height-relative:margin" from="-.35pt,11.2pt" to="520.45pt,11.2pt" o:gfxdata="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" strokecolor="#f37123" strokeweight="1pt">
+            <v:line w14:anchorId="362BC16F" id="Straight Connector 1" o:spid="_x0000_s1026" style="position:absolute;flip:y;z-index:251662336;visibility:visible;mso-wrap-style:square;mso-width-percent:0;mso-height-percent:0;mso-wrap-distance-left:9pt;mso-wrap-distance-top:0;mso-wrap-distance-right:9pt;mso-wrap-distance-bottom:0;mso-position-horizontal:absolute;mso-position-horizontal-relative:text;mso-position-vertical:absolute;mso-position-vertical-relative:text;mso-width-percent:0;mso-height-percent:0;mso-width-relative:margin;mso-height-relative:margin" from="-.35pt,11.2pt" to="520.45pt,11.2pt" o:gfxdata="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" strokecolor="#f37123" strokeweight="1pt">
               <v:stroke endcap="round"/>
             </v:line>
           </w:pict>
@@ -2669,7 +2679,7 @@
 
 <file path=word/numbering.xml><?xml version="1.0" encoding="utf-8"?>
 <w:numbering xmlns:wpc="http://schemas.microsoft.com/office/word/2010/wordprocessingCanvas" xmlns:mc="http://schemas.openxmlformats.org/markup-compatibility/2006" xmlns:o="urn:schemas-microsoft-com:office:office" xmlns:r="http://schemas.openxmlformats.org/officeDocument/2006/relationships" xmlns:m="http://schemas.openxmlformats.org/officeDocument/2006/math" xmlns:v="urn:schemas-microsoft-com:vml" xmlns:wp14="http://schemas.microsoft.com/office/word/2010/wordprocessingDrawing" xmlns:wp="http://schemas.openxmlformats.org/drawingml/2006/wordprocessingDrawing" xmlns:w10="urn:schemas-microsoft-com:office:word" xmlns:w="http://schemas.openxmlformats.org/wordprocessingml/2006/main" xmlns:w14="http://schemas.microsoft.com/office/word/2010/wordml" xmlns:w15="http://schemas.microsoft.com/office/word/2012/wordml" xmlns:wpg="http://schemas.microsoft.com/office/word/2010/wordprocessingGroup" xmlns:wpi="http://schemas.microsoft.com/office/word/2010/wordprocessingInk" xmlns:wne="http://schemas.microsoft.com/office/word/2006/wordml" xmlns:wps="http://schemas.microsoft.com/office/word/2010/wordprocessingShape" mc:Ignorable="w14 w15 wp14">
-  <w:abstractNum w:abstractNumId="0">
+  <w:abstractNum w:abstractNumId="0" w15:restartNumberingAfterBreak="0">
     <w:nsid w:val="04CE132F"/>
     <w:multiLevelType w:val="hybridMultilevel"/>
     <w:tmpl w:val="5922FB48"/>
@@ -2782,7 +2792,7 @@
       </w:rPr>
     </w:lvl>
   </w:abstractNum>
-  <w:abstractNum w:abstractNumId="1">
+  <w:abstractNum w:abstractNumId="1" w15:restartNumberingAfterBreak="0">
     <w:nsid w:val="07B019AD"/>
     <w:multiLevelType w:val="hybridMultilevel"/>
     <w:tmpl w:val="5B2E7DD8"/>
@@ -2895,7 +2905,7 @@
       </w:rPr>
     </w:lvl>
   </w:abstractNum>
-  <w:abstractNum w:abstractNumId="2">
+  <w:abstractNum w:abstractNumId="2" w15:restartNumberingAfterBreak="0">
     <w:nsid w:val="24865240"/>
     <w:multiLevelType w:val="hybridMultilevel"/>
     <w:tmpl w:val="3F74A12A"/>
@@ -3008,7 +3018,7 @@
       </w:rPr>
     </w:lvl>
   </w:abstractNum>
-  <w:abstractNum w:abstractNumId="3">
+  <w:abstractNum w:abstractNumId="3" w15:restartNumberingAfterBreak="0">
     <w:nsid w:val="27B21A09"/>
     <w:multiLevelType w:val="hybridMultilevel"/>
     <w:tmpl w:val="2B56ED7C"/>
@@ -3098,7 +3108,7 @@
       </w:pPr>
     </w:lvl>
   </w:abstractNum>
-  <w:abstractNum w:abstractNumId="4">
+  <w:abstractNum w:abstractNumId="4" w15:restartNumberingAfterBreak="0">
     <w:nsid w:val="451035D8"/>
     <w:multiLevelType w:val="hybridMultilevel"/>
     <w:tmpl w:val="ADDE9BFA"/>
@@ -3184,7 +3194,7 @@
       </w:pPr>
     </w:lvl>
   </w:abstractNum>
-  <w:abstractNum w:abstractNumId="5">
+  <w:abstractNum w:abstractNumId="5" w15:restartNumberingAfterBreak="0">
     <w:nsid w:val="5657183C"/>
     <w:multiLevelType w:val="hybridMultilevel"/>
     <w:tmpl w:val="B0F677E4"/>
@@ -4482,7 +4492,7 @@
 </file>
 
 <file path=customXml/itemProps1.xml><?xml version="1.0" encoding="utf-8"?>
-<ds:datastoreItem xmlns:ds="http://schemas.openxmlformats.org/officeDocument/2006/customXml" ds:itemID="{9AC423C6-F899-4376-81C9-65823CC34DF0}">
+<ds:datastoreItem xmlns:ds="http://schemas.openxmlformats.org/officeDocument/2006/customXml" ds:itemID="{E2F3381B-9346-4F1A-B4D8-2043253059C0}">
   <ds:schemaRefs>
     <ds:schemaRef ds:uri="http://schemas.openxmlformats.org/officeDocument/2006/bibliography"/>
   </ds:schemaRefs>

</xml_diff>